<commit_message>
added study design and statistics part
</commit_message>
<xml_diff>
--- a/manuscript/Table_2_trial_selection.docx
+++ b/manuscript/Table_2_trial_selection.docx
@@ -1774,6 +1774,9 @@
       <w:pPr>
         <w:pStyle w:val="FirstParagraph"/>
       </w:pPr>
+      <w:r>
+        <w:t xml:space="preserve"/>
+      </w:r>
     </w:p>
     <w:sectPr/>
   </w:body>
@@ -1969,7 +1972,7 @@
   </w:style>
   <w:style w:styleId="Subtitle" w:type="paragraph">
     <w:name w:val="Subtitle"/>
-    <w:basedOn w:val="Title"/>
+    <w:basedOn w:val="Normal"/>
     <w:next w:val="BodyText"/>
     <w:link w:val="SubtitleChar"/>
     <w:uiPriority w:val="11"/>
@@ -1982,6 +1985,7 @@
     </w:pPr>
     <w:rPr>
       <w:rFonts w:cstheme="majorBidi" w:eastAsiaTheme="majorEastAsia"/>
+      <w:color w:themeColor="text1" w:themeTint="A6" w:val="595959"/>
       <w:spacing w:val="15"/>
       <w:sz w:val="28"/>
       <w:szCs w:val="28"/>
@@ -2034,6 +2038,7 @@
     </w:pPr>
     <w:rPr>
       <w:b/>
+      <w:color w:val="345A8A"/>
       <w:sz w:val="20"/>
       <w:szCs w:val="20"/>
     </w:rPr>

</xml_diff>